<commit_message>
feat : adding sending msg ui part
</commit_message>
<xml_diff>
--- a/Techredudite_Test.docx
+++ b/Techredudite_Test.docx
@@ -7,6 +7,7 @@
         <w:pStyle w:val="Heading1"/>
         <w:jc w:val="center"/>
       </w:pPr>
+      <w:proofErr w:type="spellStart"/>
       <w:r>
         <w:t>Tech</w:t>
       </w:r>
@@ -16,6 +17,7 @@
       <w:r>
         <w:t>dite_Test</w:t>
       </w:r>
+      <w:proofErr w:type="spellEnd"/>
     </w:p>
     <w:p/>
     <w:p>
@@ -497,8 +499,13 @@
       </w:r>
       <w:r>
         <w:br/>
-        <w:t>Thank You !</w:t>
-      </w:r>
+        <w:t xml:space="preserve">Thank </w:t>
+      </w:r>
+      <w:proofErr w:type="gramStart"/>
+      <w:r>
+        <w:t xml:space="preserve">You </w:t>
+      </w:r>
+      <w:proofErr w:type="gramEnd"/>
     </w:p>
     <w:sectPr>
       <w:pgSz w:w="11906" w:h="16838"/>

</xml_diff>